<commit_message>
doc: atualiza artigo/short paper
</commit_message>
<xml_diff>
--- a/Artigo - Secretar.ia.docx
+++ b/Artigo - Secretar.ia.docx
@@ -2185,7 +2185,7 @@
           <w:szCs w:val="24"/>
           <w:rtl w:val="0"/>
         </w:rPr>
-        <w:t xml:space="preserve">Vercel</w:t>
+        <w:t xml:space="preserve">Netlify</w:t>
       </w:r>
       <w:r>
         <w:rPr>
@@ -2342,7 +2342,7 @@
         </w:rPr>
         <w:drawing>
           <wp:inline distB="114300" distT="114300" distL="114300" distR="114300">
-            <wp:extent cx="5562363" cy="1597806"/>
+            <wp:extent cx="5731200" cy="1625600"/>
             <wp:effectExtent b="0" l="0" r="0" t="0"/>
             <wp:docPr id="1" name="image4.png"/>
             <a:graphic>
@@ -2354,7 +2354,7 @@
                   </pic:nvPicPr>
                   <pic:blipFill>
                     <a:blip r:embed="rId8"/>
-                    <a:srcRect b="0" l="7475" r="0" t="0"/>
+                    <a:srcRect b="0" l="0" r="0" t="0"/>
                     <a:stretch>
                       <a:fillRect/>
                     </a:stretch>
@@ -2362,7 +2362,7 @@
                   <pic:spPr>
                     <a:xfrm>
                       <a:off x="0" y="0"/>
-                      <a:ext cx="5562363" cy="1597806"/>
+                      <a:ext cx="5731200" cy="1625600"/>
                     </a:xfrm>
                     <a:prstGeom prst="rect"/>
                     <a:ln/>
@@ -2758,12 +2758,12 @@
           <wp:inline distB="114300" distT="114300" distL="114300" distR="114300">
             <wp:extent cx="5731200" cy="2806700"/>
             <wp:effectExtent b="0" l="0" r="0" t="0"/>
-            <wp:docPr id="2" name="image3.png"/>
+            <wp:docPr id="2" name="image2.png"/>
             <a:graphic>
               <a:graphicData uri="http://schemas.openxmlformats.org/drawingml/2006/picture">
                 <pic:pic>
                   <pic:nvPicPr>
-                    <pic:cNvPr id="0" name="image3.png"/>
+                    <pic:cNvPr id="0" name="image2.png"/>
                     <pic:cNvPicPr preferRelativeResize="0"/>
                   </pic:nvPicPr>
                   <pic:blipFill>
@@ -8291,12 +8291,12 @@
               <wp:inline distB="0" distT="0" distL="114300" distR="114300">
                 <wp:extent cx="1167130" cy="533400"/>
                 <wp:effectExtent b="0" l="0" r="0" t="0"/>
-                <wp:docPr id="3" name="image2.png"/>
+                <wp:docPr id="3" name="image3.png"/>
                 <a:graphic>
                   <a:graphicData uri="http://schemas.openxmlformats.org/drawingml/2006/picture">
                     <pic:pic>
                       <pic:nvPicPr>
-                        <pic:cNvPr id="0" name="image2.png"/>
+                        <pic:cNvPr id="0" name="image3.png"/>
                         <pic:cNvPicPr preferRelativeResize="0"/>
                       </pic:nvPicPr>
                       <pic:blipFill>

</xml_diff>

<commit_message>
doc: corrige alguns erros do artigo
</commit_message>
<xml_diff>
--- a/Artigo - Secretar.ia.docx
+++ b/Artigo - Secretar.ia.docx
@@ -77,12 +77,12 @@
             <wp:extent cx="913765" cy="369570"/>
             <wp:effectExtent b="0" l="0" r="0" t="0"/>
             <wp:wrapSquare wrapText="bothSides" distB="0" distT="0" distL="114300" distR="114300"/>
-            <wp:docPr id="4" name="image1.png"/>
+            <wp:docPr id="4" name="image2.png"/>
             <a:graphic>
               <a:graphicData uri="http://schemas.openxmlformats.org/drawingml/2006/picture">
                 <pic:pic>
                   <pic:nvPicPr>
-                    <pic:cNvPr id="0" name="image1.png"/>
+                    <pic:cNvPr id="0" name="image2.png"/>
                     <pic:cNvPicPr preferRelativeResize="0"/>
                   </pic:nvPicPr>
                   <pic:blipFill>
@@ -2344,12 +2344,12 @@
           <wp:inline distB="114300" distT="114300" distL="114300" distR="114300">
             <wp:extent cx="5731200" cy="1625600"/>
             <wp:effectExtent b="0" l="0" r="0" t="0"/>
-            <wp:docPr id="1" name="image4.png"/>
+            <wp:docPr id="1" name="image3.png"/>
             <a:graphic>
               <a:graphicData uri="http://schemas.openxmlformats.org/drawingml/2006/picture">
                 <pic:pic>
                   <pic:nvPicPr>
-                    <pic:cNvPr id="0" name="image4.png"/>
+                    <pic:cNvPr id="0" name="image3.png"/>
                     <pic:cNvPicPr preferRelativeResize="0"/>
                   </pic:nvPicPr>
                   <pic:blipFill>
@@ -2758,12 +2758,12 @@
           <wp:inline distB="114300" distT="114300" distL="114300" distR="114300">
             <wp:extent cx="5731200" cy="2806700"/>
             <wp:effectExtent b="0" l="0" r="0" t="0"/>
-            <wp:docPr id="2" name="image2.png"/>
+            <wp:docPr id="2" name="image4.png"/>
             <a:graphic>
               <a:graphicData uri="http://schemas.openxmlformats.org/drawingml/2006/picture">
                 <pic:pic>
                   <pic:nvPicPr>
-                    <pic:cNvPr id="0" name="image2.png"/>
+                    <pic:cNvPr id="0" name="image4.png"/>
                     <pic:cNvPicPr preferRelativeResize="0"/>
                   </pic:nvPicPr>
                   <pic:blipFill>
@@ -2810,38 +2810,45 @@
         <w:spacing w:after="0" w:before="0" w:line="360" w:lineRule="auto"/>
         <w:ind w:left="0" w:right="0" w:firstLine="0"/>
         <w:jc w:val="center"/>
-        <w:rPr>
+        <w:rPr/>
+      </w:pPr>
+      <w:r>
+        <w:rPr>
+          <w:rFonts w:ascii="Times New Roman" w:cs="Times New Roman" w:eastAsia="Times New Roman" w:hAnsi="Times New Roman"/>
+          <w:b w:val="1"/>
+          <w:sz w:val="24"/>
+          <w:szCs w:val="24"/>
+          <w:rtl w:val="0"/>
+        </w:rPr>
+        <w:t xml:space="preserve">Figura 2. </w:t>
+      </w:r>
+      <w:r>
+        <w:rPr>
+          <w:rFonts w:ascii="Times New Roman" w:cs="Times New Roman" w:eastAsia="Times New Roman" w:hAnsi="Times New Roman"/>
+          <w:sz w:val="24"/>
+          <w:szCs w:val="24"/>
+          <w:rtl w:val="0"/>
+        </w:rPr>
+        <w:t xml:space="preserve">Diagrama do </w:t>
+      </w:r>
+      <w:r>
+        <w:rPr>
+          <w:rFonts w:ascii="Times New Roman" w:cs="Times New Roman" w:eastAsia="Times New Roman" w:hAnsi="Times New Roman"/>
           <w:i w:val="1"/>
-        </w:rPr>
-      </w:pPr>
-      <w:r>
-        <w:rPr>
-          <w:rFonts w:ascii="Times New Roman" w:cs="Times New Roman" w:eastAsia="Times New Roman" w:hAnsi="Times New Roman"/>
-          <w:b w:val="1"/>
-          <w:sz w:val="24"/>
-          <w:szCs w:val="24"/>
-          <w:rtl w:val="0"/>
-        </w:rPr>
-        <w:t xml:space="preserve">Figura 2. </w:t>
-      </w:r>
-      <w:r>
-        <w:rPr>
-          <w:rFonts w:ascii="Times New Roman" w:cs="Times New Roman" w:eastAsia="Times New Roman" w:hAnsi="Times New Roman"/>
-          <w:sz w:val="24"/>
-          <w:szCs w:val="24"/>
-          <w:rtl w:val="0"/>
-        </w:rPr>
-        <w:t xml:space="preserve">Diagrama do </w:t>
-      </w:r>
-      <w:r>
-        <w:rPr>
-          <w:rFonts w:ascii="Times New Roman" w:cs="Times New Roman" w:eastAsia="Times New Roman" w:hAnsi="Times New Roman"/>
-          <w:i w:val="1"/>
-          <w:sz w:val="24"/>
-          <w:szCs w:val="24"/>
-          <w:rtl w:val="0"/>
-        </w:rPr>
-        <w:t xml:space="preserve">pipeline QA-RAG</w:t>
+          <w:sz w:val="24"/>
+          <w:szCs w:val="24"/>
+          <w:rtl w:val="0"/>
+        </w:rPr>
+        <w:t xml:space="preserve">pipeline </w:t>
+      </w:r>
+      <w:r>
+        <w:rPr>
+          <w:rFonts w:ascii="Times New Roman" w:cs="Times New Roman" w:eastAsia="Times New Roman" w:hAnsi="Times New Roman"/>
+          <w:sz w:val="24"/>
+          <w:szCs w:val="24"/>
+          <w:rtl w:val="0"/>
+        </w:rPr>
+        <w:t xml:space="preserve">QA-RAG</w:t>
       </w:r>
       <w:r>
         <w:rPr>
@@ -3474,55 +3481,10 @@
         </w:rPr>
         <w:t xml:space="preserve">, onde fica toda a lógica de processamento do documento. Logo, caso o documento escolhido seja muito grande, a aplicação pode sofrer com lentidão a depender do poder de processamento da máquina responsável por hospedar a aplicação.</w:t>
       </w:r>
-    </w:p>
-    <w:p>
-      <w:pPr>
-        <w:widowControl w:val="0"/>
-        <w:spacing w:after="0" w:line="360" w:lineRule="auto"/>
-        <w:jc w:val="both"/>
-        <w:rPr>
-          <w:rFonts w:ascii="Times New Roman" w:cs="Times New Roman" w:eastAsia="Times New Roman" w:hAnsi="Times New Roman"/>
-          <w:sz w:val="24"/>
-          <w:szCs w:val="24"/>
-        </w:rPr>
-      </w:pPr>
-      <w:r>
-        <w:rPr>
-          <w:rtl w:val="0"/>
-        </w:rPr>
-      </w:r>
-    </w:p>
-    <w:p>
-      <w:pPr>
-        <w:keepNext w:val="0"/>
-        <w:keepLines w:val="0"/>
-        <w:pageBreakBefore w:val="0"/>
-        <w:widowControl w:val="0"/>
-        <w:pBdr>
-          <w:top w:space="0" w:sz="0" w:val="nil"/>
-          <w:left w:space="0" w:sz="0" w:val="nil"/>
-          <w:bottom w:space="0" w:sz="0" w:val="nil"/>
-          <w:right w:space="0" w:sz="0" w:val="nil"/>
-          <w:between w:space="0" w:sz="0" w:val="nil"/>
-        </w:pBdr>
-        <w:shd w:fill="auto" w:val="clear"/>
-        <w:spacing w:after="0" w:before="0" w:line="360" w:lineRule="auto"/>
-        <w:ind w:left="0" w:right="0" w:firstLine="0"/>
-        <w:jc w:val="both"/>
-        <w:rPr>
-          <w:rFonts w:ascii="Times New Roman" w:cs="Times New Roman" w:eastAsia="Times New Roman" w:hAnsi="Times New Roman"/>
-          <w:sz w:val="24"/>
-          <w:szCs w:val="24"/>
-        </w:rPr>
-      </w:pPr>
-      <w:r>
-        <w:rPr>
-          <w:rFonts w:ascii="Times New Roman" w:cs="Times New Roman" w:eastAsia="Times New Roman" w:hAnsi="Times New Roman"/>
-          <w:sz w:val="24"/>
-          <w:szCs w:val="24"/>
-          <w:rtl w:val="0"/>
-        </w:rPr>
-        <w:t xml:space="preserve">https://ccet.ufs.br/uploads/page_attach/path/9831/PPC_-_Ci_ncia_da_Computa__o__1_.pdf</w:t>
+      <w:r>
+        <w:rPr>
+          <w:rtl w:val="0"/>
+        </w:rPr>
       </w:r>
     </w:p>
     <w:p>
@@ -3721,7 +3683,7 @@
           <w:szCs w:val="24"/>
           <w:rtl w:val="0"/>
         </w:rPr>
-        <w:t xml:space="preserve">: permite controlar o equilíbrio entre precisão e criatividade na geração de texto, onde um valor mais baixo fornece saídas mais conservadoras á um valor mais alto retorna maior aleatoriedade, gerando textos mais criativos e inesperados</w:t>
+        <w:t xml:space="preserve">: permite controlar o equilíbrio entre precisão e criatividade na geração de texto, onde um valor mais baixo fornece saídas mais conservadoras á um valor mais alto retorna maior aleatoriedade, gerando textos mais criativos e inesperados.</w:t>
       </w:r>
     </w:p>
     <w:p>
@@ -3941,7 +3903,7 @@
           <w:szCs w:val="24"/>
           <w:rtl w:val="0"/>
         </w:rPr>
-        <w:t xml:space="preserve"> com a precisão da resposta para a pergunta: “Quais são os componentes curriculares optativos ofertados pelo departamento de computação?”</w:t>
+        <w:t xml:space="preserve"> com a precisão da resposta para a pergunta: “Quais são as disciplinas optativas ofertadas pelo departamento de computação?”</w:t>
       </w:r>
       <w:r>
         <w:rPr>
@@ -6115,7 +6077,7 @@
           <w:szCs w:val="24"/>
           <w:rtl w:val="0"/>
         </w:rPr>
-        <w:t xml:space="preserve">: “Para concluir o curso de Ciência da Computação, é necessário cursar o equivalente a quantas horas de componentes curriculares obrigatórios?”</w:t>
+        <w:t xml:space="preserve">: “Para concluir o curso de Ciência da Computação, é necessário cursar o equivalente a quantas horas de componentes curriculares obrigatórios?”.</w:t>
       </w:r>
     </w:p>
     <w:p>
@@ -6276,7 +6238,7 @@
           <w:szCs w:val="24"/>
           <w:rtl w:val="0"/>
         </w:rPr>
-        <w:t xml:space="preserve">O curso de Graduação em Ciência da Computação tem como objetivos?</w:t>
+        <w:t xml:space="preserve">“O curso de Graduação em Ciência da Computação tem como objetivos?”;</w:t>
       </w:r>
     </w:p>
     <w:p>
@@ -6303,7 +6265,7 @@
           <w:highlight w:val="white"/>
           <w:rtl w:val="0"/>
         </w:rPr>
-        <w:t xml:space="preserve">Os profissionais egressos do curso de Graduação em Ciência da Computação deverão:</w:t>
+        <w:t xml:space="preserve">“Os profissionais egressos do curso de Graduação em Ciência da Computação deverão:”;</w:t>
       </w:r>
     </w:p>
     <w:p>
@@ -6331,7 +6293,7 @@
           <w:highlight w:val="white"/>
           <w:rtl w:val="0"/>
         </w:rPr>
-        <w:t xml:space="preserve">Qual a carga horária do curso de Graduação em Ciência da Computação?</w:t>
+        <w:t xml:space="preserve">“Qual a carga horária do curso de Graduação em Ciência da Computação?”.</w:t>
       </w:r>
     </w:p>
     <w:p>
@@ -8291,12 +8253,12 @@
               <wp:inline distB="0" distT="0" distL="114300" distR="114300">
                 <wp:extent cx="1167130" cy="533400"/>
                 <wp:effectExtent b="0" l="0" r="0" t="0"/>
-                <wp:docPr id="3" name="image3.png"/>
+                <wp:docPr id="3" name="image1.png"/>
                 <a:graphic>
                   <a:graphicData uri="http://schemas.openxmlformats.org/drawingml/2006/picture">
                     <pic:pic>
                       <pic:nvPicPr>
-                        <pic:cNvPr id="0" name="image3.png"/>
+                        <pic:cNvPr id="0" name="image1.png"/>
                         <pic:cNvPicPr preferRelativeResize="0"/>
                       </pic:nvPicPr>
                       <pic:blipFill>

</xml_diff>